<commit_message>
obs finales. TODO: Chat
</commit_message>
<xml_diff>
--- a/public/INFORME_APROBACION.docx
+++ b/public/INFORME_APROBACION.docx
@@ -238,15 +238,51 @@
           <w:b/>
           <w:u w:val="single" w:color="000000"/>
         </w:rPr>
-        <w:t xml:space="preserve">INFORME Nº </w:t>
-      </w:r>
+        <w:t xml:space="preserve">INFORME </w:t>
+      </w:r>
+      <w:proofErr w:type="spellStart"/>
       <w:r>
         <w:rPr>
           <w:rFonts w:ascii="Arial" w:eastAsia="Arial" w:hAnsi="Arial" w:cs="Arial"/>
           <w:b/>
           <w:u w:val="single" w:color="000000"/>
         </w:rPr>
-        <w:t>${numero_informe}</w:t>
+        <w:t>Nº</w:t>
+      </w:r>
+      <w:proofErr w:type="spellEnd"/>
+      <w:r>
+        <w:rPr>
+          <w:rFonts w:ascii="Arial" w:eastAsia="Arial" w:hAnsi="Arial" w:cs="Arial"/>
+          <w:b/>
+          <w:u w:val="single" w:color="000000"/>
+        </w:rPr>
+        <w:t xml:space="preserve"> </w:t>
+      </w:r>
+      <w:r>
+        <w:rPr>
+          <w:rFonts w:ascii="Arial" w:eastAsia="Arial" w:hAnsi="Arial" w:cs="Arial"/>
+          <w:b/>
+          <w:u w:val="single" w:color="000000"/>
+        </w:rPr>
+        <w:t>${</w:t>
+      </w:r>
+      <w:proofErr w:type="spellStart"/>
+      <w:r>
+        <w:rPr>
+          <w:rFonts w:ascii="Arial" w:eastAsia="Arial" w:hAnsi="Arial" w:cs="Arial"/>
+          <w:b/>
+          <w:u w:val="single" w:color="000000"/>
+        </w:rPr>
+        <w:t>numero_informe</w:t>
+      </w:r>
+      <w:proofErr w:type="spellEnd"/>
+      <w:r>
+        <w:rPr>
+          <w:rFonts w:ascii="Arial" w:eastAsia="Arial" w:hAnsi="Arial" w:cs="Arial"/>
+          <w:b/>
+          <w:u w:val="single" w:color="000000"/>
+        </w:rPr>
+        <w:t>}</w:t>
       </w:r>
       <w:r>
         <w:rPr>
@@ -326,7 +362,14 @@
         <w:rPr>
           <w:rFonts w:ascii="Arial" w:eastAsia="Arial" w:hAnsi="Arial" w:cs="Arial"/>
         </w:rPr>
-        <w:t>${nombre_director</w:t>
+        <w:t>${</w:t>
+      </w:r>
+      <w:proofErr w:type="spellStart"/>
+      <w:r>
+        <w:rPr>
+          <w:rFonts w:ascii="Arial" w:eastAsia="Arial" w:hAnsi="Arial" w:cs="Arial"/>
+        </w:rPr>
+        <w:t>nombre_director</w:t>
       </w:r>
       <w:r>
         <w:rPr>
@@ -334,6 +377,7 @@
         </w:rPr>
         <w:t>_epis</w:t>
       </w:r>
+      <w:proofErr w:type="spellEnd"/>
       <w:r>
         <w:rPr>
           <w:rFonts w:ascii="Arial" w:eastAsia="Arial" w:hAnsi="Arial" w:cs="Arial"/>
@@ -511,7 +555,21 @@
         <w:rPr>
           <w:rFonts w:ascii="Arial" w:eastAsia="Arial" w:hAnsi="Arial" w:cs="Arial"/>
         </w:rPr>
-        <w:t>${modalidad_proyecto}</w:t>
+        <w:t>${</w:t>
+      </w:r>
+      <w:proofErr w:type="spellStart"/>
+      <w:r>
+        <w:rPr>
+          <w:rFonts w:ascii="Arial" w:eastAsia="Arial" w:hAnsi="Arial" w:cs="Arial"/>
+        </w:rPr>
+        <w:t>modalidad_proyecto</w:t>
+      </w:r>
+      <w:proofErr w:type="spellEnd"/>
+      <w:r>
+        <w:rPr>
+          <w:rFonts w:ascii="Arial" w:eastAsia="Arial" w:hAnsi="Arial" w:cs="Arial"/>
+        </w:rPr>
+        <w:t>}</w:t>
       </w:r>
     </w:p>
     <w:p>
@@ -576,7 +634,14 @@
         <w:rPr>
           <w:rFonts w:ascii="Arial" w:eastAsia="Arial" w:hAnsi="Arial" w:cs="Arial"/>
         </w:rPr>
-        <w:t>${fecha_</w:t>
+        <w:t>${</w:t>
+      </w:r>
+      <w:proofErr w:type="spellStart"/>
+      <w:r>
+        <w:rPr>
+          <w:rFonts w:ascii="Arial" w:eastAsia="Arial" w:hAnsi="Arial" w:cs="Arial"/>
+        </w:rPr>
+        <w:t>fecha_</w:t>
       </w:r>
       <w:r>
         <w:rPr>
@@ -584,6 +649,7 @@
         </w:rPr>
         <w:t>actual</w:t>
       </w:r>
+      <w:proofErr w:type="spellEnd"/>
       <w:r>
         <w:rPr>
           <w:rFonts w:ascii="Arial" w:eastAsia="Arial" w:hAnsi="Arial" w:cs="Arial"/>
@@ -680,7 +746,21 @@
         <w:rPr>
           <w:rFonts w:ascii="Arial" w:eastAsia="Arial" w:hAnsi="Arial" w:cs="Arial"/>
         </w:rPr>
-        <w:t xml:space="preserve"> ${modalidad_proyecto}</w:t>
+        <w:t xml:space="preserve"> ${</w:t>
+      </w:r>
+      <w:proofErr w:type="spellStart"/>
+      <w:r>
+        <w:rPr>
+          <w:rFonts w:ascii="Arial" w:eastAsia="Arial" w:hAnsi="Arial" w:cs="Arial"/>
+        </w:rPr>
+        <w:t>modalidad_proyecto</w:t>
+      </w:r>
+      <w:proofErr w:type="spellEnd"/>
+      <w:r>
+        <w:rPr>
+          <w:rFonts w:ascii="Arial" w:eastAsia="Arial" w:hAnsi="Arial" w:cs="Arial"/>
+        </w:rPr>
+        <w:t>}</w:t>
       </w:r>
       <w:r>
         <w:rPr>
@@ -692,7 +772,21 @@
         <w:rPr>
           <w:rFonts w:ascii="Arial" w:eastAsia="Arial" w:hAnsi="Arial" w:cs="Arial"/>
         </w:rPr>
-        <w:t xml:space="preserve">${nombre_proyecto}, </w:t>
+        <w:t>${</w:t>
+      </w:r>
+      <w:proofErr w:type="spellStart"/>
+      <w:r>
+        <w:rPr>
+          <w:rFonts w:ascii="Arial" w:eastAsia="Arial" w:hAnsi="Arial" w:cs="Arial"/>
+        </w:rPr>
+        <w:t>nombre_proyecto</w:t>
+      </w:r>
+      <w:proofErr w:type="spellEnd"/>
+      <w:r>
+        <w:rPr>
+          <w:rFonts w:ascii="Arial" w:eastAsia="Arial" w:hAnsi="Arial" w:cs="Arial"/>
+        </w:rPr>
+        <w:t xml:space="preserve">}, </w:t>
       </w:r>
       <w:r>
         <w:rPr>
@@ -704,7 +798,21 @@
         <w:rPr>
           <w:rFonts w:ascii="Arial" w:eastAsia="Arial" w:hAnsi="Arial" w:cs="Arial"/>
         </w:rPr>
-        <w:t xml:space="preserve"> ${modalidad_grupo}</w:t>
+        <w:t xml:space="preserve"> ${</w:t>
+      </w:r>
+      <w:proofErr w:type="spellStart"/>
+      <w:r>
+        <w:rPr>
+          <w:rFonts w:ascii="Arial" w:eastAsia="Arial" w:hAnsi="Arial" w:cs="Arial"/>
+        </w:rPr>
+        <w:t>modalidad_grupo</w:t>
+      </w:r>
+      <w:proofErr w:type="spellEnd"/>
+      <w:r>
+        <w:rPr>
+          <w:rFonts w:ascii="Arial" w:eastAsia="Arial" w:hAnsi="Arial" w:cs="Arial"/>
+        </w:rPr>
+        <w:t>}</w:t>
       </w:r>
       <w:r>
         <w:rPr>
@@ -716,25 +824,67 @@
         <w:rPr>
           <w:rFonts w:ascii="Arial" w:eastAsia="Arial" w:hAnsi="Arial" w:cs="Arial"/>
         </w:rPr>
-        <w:t xml:space="preserve"> ${modalidad_proyecto} “${nombre_grupo}”</w:t>
-      </w:r>
-      <w:r>
-        <w:rPr>
-          <w:rFonts w:ascii="Arial" w:eastAsia="Arial" w:hAnsi="Arial" w:cs="Arial"/>
-        </w:rPr>
-        <w:t>, cuya evaluación se adjunta en archivo PDF según formato ANEXO 05 (FICHA DE VALORACION DE PROYECTOS DE SERVICIO SOCIAL, EXTENSIÓN CULTURAL Y PROYECCIÓN SOCIAL), del Reglamento de Servicio Social, Extensión Cultural y Proyección Social de la Universidad Nacional de Huancavelica, aprobado con resolución N°</w:t>
-      </w:r>
-      <w:r>
-        <w:rPr>
-          <w:rFonts w:ascii="Arial" w:eastAsia="Arial" w:hAnsi="Arial" w:cs="Arial"/>
-        </w:rPr>
-        <w:t xml:space="preserve"> ${numero_resolucion}</w:t>
-      </w:r>
-      <w:r>
-        <w:rPr>
-          <w:rFonts w:ascii="Arial" w:eastAsia="Arial" w:hAnsi="Arial" w:cs="Arial"/>
-        </w:rPr>
-        <w:t xml:space="preserve">. </w:t>
+        <w:t xml:space="preserve"> ${</w:t>
+      </w:r>
+      <w:proofErr w:type="spellStart"/>
+      <w:r>
+        <w:rPr>
+          <w:rFonts w:ascii="Arial" w:eastAsia="Arial" w:hAnsi="Arial" w:cs="Arial"/>
+        </w:rPr>
+        <w:t>modalidad_proyecto</w:t>
+      </w:r>
+      <w:proofErr w:type="spellEnd"/>
+      <w:r>
+        <w:rPr>
+          <w:rFonts w:ascii="Arial" w:eastAsia="Arial" w:hAnsi="Arial" w:cs="Arial"/>
+        </w:rPr>
+        <w:t>} “${</w:t>
+      </w:r>
+      <w:proofErr w:type="spellStart"/>
+      <w:r>
+        <w:rPr>
+          <w:rFonts w:ascii="Arial" w:eastAsia="Arial" w:hAnsi="Arial" w:cs="Arial"/>
+        </w:rPr>
+        <w:t>nombre_grupo</w:t>
+      </w:r>
+      <w:proofErr w:type="spellEnd"/>
+      <w:r>
+        <w:rPr>
+          <w:rFonts w:ascii="Arial" w:eastAsia="Arial" w:hAnsi="Arial" w:cs="Arial"/>
+        </w:rPr>
+        <w:t>}”</w:t>
+      </w:r>
+      <w:r>
+        <w:rPr>
+          <w:rFonts w:ascii="Arial" w:eastAsia="Arial" w:hAnsi="Arial" w:cs="Arial"/>
+        </w:rPr>
+        <w:t>, cuya evaluación se adjunta en archivo PDF según formato ANEXO 05 (FICHA DE VALORACION DE PROYECTOS DE SERVICIO SOCIAL, EXTENSIÓN CULTURAL Y PROYECCIÓN SOCIAL), del Reglamento de Servicio Social, Extensión Cultural y Proyección Social de la Universidad Nacional de Huancavelica, aprobado con resolución</w:t>
+      </w:r>
+      <w:r>
+        <w:rPr>
+          <w:rFonts w:ascii="Arial" w:eastAsia="Arial" w:hAnsi="Arial" w:cs="Arial"/>
+        </w:rPr>
+        <w:t xml:space="preserve"> </w:t>
+      </w:r>
+      <w:proofErr w:type="spellStart"/>
+      <w:r>
+        <w:rPr>
+          <w:rFonts w:ascii="Arial" w:eastAsia="Arial" w:hAnsi="Arial" w:cs="Arial"/>
+        </w:rPr>
+        <w:t>N°</w:t>
+      </w:r>
+      <w:proofErr w:type="spellEnd"/>
+      <w:r>
+        <w:rPr>
+          <w:rFonts w:ascii="Arial" w:eastAsia="Arial" w:hAnsi="Arial" w:cs="Arial"/>
+        </w:rPr>
+        <w:t xml:space="preserve"> 0222-2022-CU-UNH</w:t>
+      </w:r>
+      <w:r>
+        <w:rPr>
+          <w:rFonts w:ascii="Arial" w:eastAsia="Arial" w:hAnsi="Arial" w:cs="Arial"/>
+        </w:rPr>
+        <w:t>.</w:t>
       </w:r>
     </w:p>
     <w:p>
@@ -972,6 +1122,7 @@
         </w:rPr>
         <w:t>${</w:t>
       </w:r>
+      <w:proofErr w:type="spellStart"/>
       <w:r>
         <w:rPr>
           <w:rFonts w:ascii="Arial" w:eastAsia="Arial" w:hAnsi="Arial" w:cs="Arial"/>
@@ -980,6 +1131,7 @@
         </w:rPr>
         <w:t>nombre_responsable</w:t>
       </w:r>
+      <w:proofErr w:type="spellEnd"/>
       <w:r>
         <w:rPr>
           <w:rFonts w:ascii="Arial" w:eastAsia="Arial" w:hAnsi="Arial" w:cs="Arial"/>
@@ -1173,7 +1325,16 @@
           <w:i/>
           <w:sz w:val="14"/>
         </w:rPr>
-        <w:t>Escuela Profesional de Ingeniería de Sistemas-FIES-UNH. Av. Perú N</w:t>
+        <w:t xml:space="preserve">Escuela Profesional de Ingeniería de Sistemas-FIES-UNH. Av. Perú </w:t>
+      </w:r>
+      <w:proofErr w:type="spellStart"/>
+      <w:r>
+        <w:rPr>
+          <w:rFonts w:ascii="Palatino Linotype" w:eastAsia="Palatino Linotype" w:hAnsi="Palatino Linotype" w:cs="Palatino Linotype"/>
+          <w:i/>
+          <w:sz w:val="14"/>
+        </w:rPr>
+        <w:t>N</w:t>
       </w:r>
       <w:r>
         <w:rPr>
@@ -1181,6 +1342,7 @@
         </w:rPr>
         <w:t>°</w:t>
       </w:r>
+      <w:proofErr w:type="spellEnd"/>
       <w:r>
         <w:rPr>
           <w:rFonts w:ascii="Palatino Linotype" w:eastAsia="Palatino Linotype" w:hAnsi="Palatino Linotype" w:cs="Palatino Linotype"/>

</xml_diff>

<commit_message>
feat:v2 informes setting done
</commit_message>
<xml_diff>
--- a/public/INFORME_APROBACION.docx
+++ b/public/INFORME_APROBACION.docx
@@ -1,6 +1,6 @@
 
 <file path=word/document.xml><?xml version="1.0" encoding="utf-8"?>
-<w:document xmlns:wpc="http://schemas.microsoft.com/office/word/2010/wordprocessingCanvas" xmlns:cx="http://schemas.microsoft.com/office/drawing/2014/chartex" xmlns:cx1="http://schemas.microsoft.com/office/drawing/2015/9/8/chartex" xmlns:cx2="http://schemas.microsoft.com/office/drawing/2015/10/21/chartex" xmlns:cx3="http://schemas.microsoft.com/office/drawing/2016/5/9/chartex" xmlns:cx4="http://schemas.microsoft.com/office/drawing/2016/5/10/chartex" xmlns:cx5="http://schemas.microsoft.com/office/drawing/2016/5/11/chartex" xmlns:cx6="http://schemas.microsoft.com/office/drawing/2016/5/12/chartex" xmlns:cx7="http://schemas.microsoft.com/office/drawing/2016/5/13/chartex" xmlns:cx8="http://schemas.microsoft.com/office/drawing/2016/5/14/chartex" xmlns:mc="http://schemas.openxmlformats.org/markup-compatibility/2006" xmlns:aink="http://schemas.microsoft.com/office/drawing/2016/ink" xmlns:am3d="http://schemas.microsoft.com/office/drawing/2017/model3d" xmlns:o="urn:schemas-microsoft-com:office:office" xmlns:oel="http://schemas.microsoft.com/office/2019/extlst" xmlns:r="http://schemas.openxmlformats.org/officeDocument/2006/relationships" xmlns:m="http://schemas.openxmlformats.org/officeDocument/2006/math" xmlns:v="urn:schemas-microsoft-com:vml" xmlns:wp14="http://schemas.microsoft.com/office/word/2010/wordprocessingDrawing" xmlns:wp="http://schemas.openxmlformats.org/drawingml/2006/wordprocessingDrawing" xmlns:w10="urn:schemas-microsoft-com:office:word" xmlns:w="http://schemas.openxmlformats.org/wordprocessingml/2006/main" xmlns:w14="http://schemas.microsoft.com/office/word/2010/wordml" xmlns:w15="http://schemas.microsoft.com/office/word/2012/wordml" xmlns:w16cex="http://schemas.microsoft.com/office/word/2018/wordml/cex" xmlns:w16cid="http://schemas.microsoft.com/office/word/2016/wordml/cid" xmlns:w16="http://schemas.microsoft.com/office/word/2018/wordml" xmlns:w16sdtdh="http://schemas.microsoft.com/office/word/2020/wordml/sdtdatahash" xmlns:w16se="http://schemas.microsoft.com/office/word/2015/wordml/symex" xmlns:wpg="http://schemas.microsoft.com/office/word/2010/wordprocessingGroup" xmlns:wpi="http://schemas.microsoft.com/office/word/2010/wordprocessingInk" xmlns:wne="http://schemas.microsoft.com/office/word/2006/wordml" xmlns:wps="http://schemas.microsoft.com/office/word/2010/wordprocessingShape" mc:Ignorable="w14 w15 w16se w16cid w16 w16cex w16sdtdh wp14">
+<w:document xmlns:wpc="http://schemas.microsoft.com/office/word/2010/wordprocessingCanvas" xmlns:mc="http://schemas.openxmlformats.org/markup-compatibility/2006" xmlns:o="urn:schemas-microsoft-com:office:office" xmlns:r="http://schemas.openxmlformats.org/officeDocument/2006/relationships" xmlns:m="http://schemas.openxmlformats.org/officeDocument/2006/math" xmlns:v="urn:schemas-microsoft-com:vml" xmlns:wp14="http://schemas.microsoft.com/office/word/2010/wordprocessingDrawing" xmlns:wp="http://schemas.openxmlformats.org/drawingml/2006/wordprocessingDrawing" xmlns:w10="urn:schemas-microsoft-com:office:word" xmlns:w="http://schemas.openxmlformats.org/wordprocessingml/2006/main" xmlns:w14="http://schemas.microsoft.com/office/word/2010/wordml" xmlns:w15="http://schemas.microsoft.com/office/word/2012/wordml" xmlns:wpg="http://schemas.microsoft.com/office/word/2010/wordprocessingGroup" xmlns:wpi="http://schemas.microsoft.com/office/word/2010/wordprocessingInk" xmlns:wne="http://schemas.microsoft.com/office/word/2006/wordml" xmlns:wps="http://schemas.microsoft.com/office/word/2010/wordprocessingShape" mc:Ignorable="w14 w15 wp14">
   <w:body>
     <w:p>
       <w:pPr>
@@ -11,6 +11,7 @@
       <w:r>
         <w:rPr>
           <w:noProof/>
+          <w:lang w:val="en-US" w:eastAsia="en-US"/>
         </w:rPr>
         <w:drawing>
           <wp:anchor distT="0" distB="0" distL="114300" distR="114300" simplePos="0" relativeHeight="251658240" behindDoc="0" locked="0" layoutInCell="1" allowOverlap="0" wp14:anchorId="20F93170" wp14:editId="12EA4D36">
@@ -57,6 +58,7 @@
       <w:r>
         <w:rPr>
           <w:noProof/>
+          <w:lang w:val="en-US" w:eastAsia="en-US"/>
         </w:rPr>
         <w:drawing>
           <wp:anchor distT="0" distB="0" distL="114300" distR="114300" simplePos="0" relativeHeight="251659264" behindDoc="0" locked="0" layoutInCell="1" allowOverlap="0" wp14:anchorId="41A0DAF2" wp14:editId="52FC56F2">
@@ -153,7 +155,7 @@
     </w:p>
     <w:p>
       <w:pPr>
-        <w:pStyle w:val="Ttulo1"/>
+        <w:pStyle w:val="Heading1"/>
         <w:spacing w:after="33"/>
         <w:jc w:val="center"/>
       </w:pPr>
@@ -238,25 +240,7 @@
           <w:b/>
           <w:u w:val="single" w:color="000000"/>
         </w:rPr>
-        <w:t xml:space="preserve">INFORME </w:t>
-      </w:r>
-      <w:proofErr w:type="spellStart"/>
-      <w:r>
-        <w:rPr>
-          <w:rFonts w:ascii="Arial" w:eastAsia="Arial" w:hAnsi="Arial" w:cs="Arial"/>
-          <w:b/>
-          <w:u w:val="single" w:color="000000"/>
-        </w:rPr>
-        <w:t>Nº</w:t>
-      </w:r>
-      <w:proofErr w:type="spellEnd"/>
-      <w:r>
-        <w:rPr>
-          <w:rFonts w:ascii="Arial" w:eastAsia="Arial" w:hAnsi="Arial" w:cs="Arial"/>
-          <w:b/>
-          <w:u w:val="single" w:color="000000"/>
-        </w:rPr>
-        <w:t xml:space="preserve"> </w:t>
+        <w:t xml:space="preserve">INFORME Nº </w:t>
       </w:r>
       <w:r>
         <w:rPr>
@@ -858,27 +842,91 @@
         <w:rPr>
           <w:rFonts w:ascii="Arial" w:eastAsia="Arial" w:hAnsi="Arial" w:cs="Arial"/>
         </w:rPr>
-        <w:t>, cuya evaluación se adjunta en archivo PDF según formato ANEXO 05 (FICHA DE VALORACION DE PROYECTOS DE SERVICIO SOCIAL, EXTENSIÓN CULTURAL Y PROYECCIÓN SOCIAL), del Reglamento de Servicio Social, Extensión Cultural y Proyección Social de la Universidad Nacional de Huancavelica, aprobado con resolución</w:t>
-      </w:r>
-      <w:r>
-        <w:rPr>
-          <w:rFonts w:ascii="Arial" w:eastAsia="Arial" w:hAnsi="Arial" w:cs="Arial"/>
-        </w:rPr>
-        <w:t xml:space="preserve"> </w:t>
+        <w:t>, cuya evaluación se adjunta en archivo PDF según formato</w:t>
+      </w:r>
+      <w:r>
+        <w:rPr>
+          <w:rFonts w:ascii="Arial" w:eastAsia="Arial" w:hAnsi="Arial" w:cs="Arial"/>
+        </w:rPr>
+        <w:t xml:space="preserve"> ${</w:t>
       </w:r>
       <w:proofErr w:type="spellStart"/>
       <w:r>
         <w:rPr>
           <w:rFonts w:ascii="Arial" w:eastAsia="Arial" w:hAnsi="Arial" w:cs="Arial"/>
         </w:rPr>
+        <w:t>anexo_informe_aprobacion</w:t>
+      </w:r>
+      <w:proofErr w:type="spellEnd"/>
+      <w:r>
+        <w:rPr>
+          <w:rFonts w:ascii="Arial" w:eastAsia="Arial" w:hAnsi="Arial" w:cs="Arial"/>
+        </w:rPr>
+        <w:t>}</w:t>
+      </w:r>
+      <w:r>
+        <w:rPr>
+          <w:rFonts w:ascii="Arial" w:eastAsia="Arial" w:hAnsi="Arial" w:cs="Arial"/>
+        </w:rPr>
+        <w:t>, del</w:t>
+      </w:r>
+      <w:r>
+        <w:rPr>
+          <w:rFonts w:ascii="Arial" w:eastAsia="Arial" w:hAnsi="Arial" w:cs="Arial"/>
+        </w:rPr>
+        <w:t xml:space="preserve"> ${</w:t>
+      </w:r>
+      <w:proofErr w:type="spellStart"/>
+      <w:r>
+        <w:rPr>
+          <w:rFonts w:ascii="Arial" w:eastAsia="Arial" w:hAnsi="Arial" w:cs="Arial"/>
+        </w:rPr>
+        <w:t>reglamento_nombre</w:t>
+      </w:r>
+      <w:proofErr w:type="spellEnd"/>
+      <w:r>
+        <w:rPr>
+          <w:rFonts w:ascii="Arial" w:eastAsia="Arial" w:hAnsi="Arial" w:cs="Arial"/>
+        </w:rPr>
+        <w:t>}</w:t>
+      </w:r>
+      <w:r>
+        <w:rPr>
+          <w:rFonts w:ascii="Arial" w:eastAsia="Arial" w:hAnsi="Arial" w:cs="Arial"/>
+        </w:rPr>
+        <w:t xml:space="preserve"> de la Universidad Nacional de Huancavelica, aprobado con resolución</w:t>
+      </w:r>
+      <w:r>
+        <w:rPr>
+          <w:rFonts w:ascii="Arial" w:eastAsia="Arial" w:hAnsi="Arial" w:cs="Arial"/>
+        </w:rPr>
+        <w:t xml:space="preserve"> </w:t>
+      </w:r>
+      <w:r>
+        <w:rPr>
+          <w:rFonts w:ascii="Arial" w:eastAsia="Arial" w:hAnsi="Arial" w:cs="Arial"/>
+        </w:rPr>
         <w:t>N°</w:t>
       </w:r>
+      <w:r>
+        <w:rPr>
+          <w:rFonts w:ascii="Arial" w:eastAsia="Arial" w:hAnsi="Arial" w:cs="Arial"/>
+        </w:rPr>
+        <w:t xml:space="preserve"> ${</w:t>
+      </w:r>
+      <w:proofErr w:type="spellStart"/>
+      <w:r>
+        <w:rPr>
+          <w:rFonts w:ascii="Arial" w:eastAsia="Arial" w:hAnsi="Arial" w:cs="Arial"/>
+        </w:rPr>
+        <w:t>reglamento_nro_resolucion</w:t>
+      </w:r>
       <w:proofErr w:type="spellEnd"/>
       <w:r>
         <w:rPr>
           <w:rFonts w:ascii="Arial" w:eastAsia="Arial" w:hAnsi="Arial" w:cs="Arial"/>
         </w:rPr>
-        <w:t xml:space="preserve"> 0222-2022-CU-UNH</w:t>
+        <w:t>}</w:t>
       </w:r>
       <w:r>
         <w:rPr>
@@ -886,6 +934,8 @@
         </w:rPr>
         <w:t>.</w:t>
       </w:r>
+      <w:bookmarkStart w:id="0" w:name="_GoBack"/>
+      <w:bookmarkEnd w:id="0"/>
     </w:p>
     <w:p>
       <w:pPr>
@@ -966,13 +1016,27 @@
         <w:rPr>
           <w:rFonts w:ascii="Arial" w:eastAsia="Arial" w:hAnsi="Arial" w:cs="Arial"/>
         </w:rPr>
-        <w:t xml:space="preserve"> ASESOR</w:t>
-      </w:r>
-      <w:r>
-        <w:rPr>
-          <w:rFonts w:ascii="Arial" w:eastAsia="Arial" w:hAnsi="Arial" w:cs="Arial"/>
-        </w:rPr>
-        <w:t>(/</w:t>
+        <w:t xml:space="preserve"> </w:t>
+      </w:r>
+      <w:proofErr w:type="gramStart"/>
+      <w:r>
+        <w:rPr>
+          <w:rFonts w:ascii="Arial" w:eastAsia="Arial" w:hAnsi="Arial" w:cs="Arial"/>
+        </w:rPr>
+        <w:t>ASESOR</w:t>
+      </w:r>
+      <w:r>
+        <w:rPr>
+          <w:rFonts w:ascii="Arial" w:eastAsia="Arial" w:hAnsi="Arial" w:cs="Arial"/>
+        </w:rPr>
+        <w:t>(</w:t>
+      </w:r>
+      <w:proofErr w:type="gramEnd"/>
+      <w:r>
+        <w:rPr>
+          <w:rFonts w:ascii="Arial" w:eastAsia="Arial" w:hAnsi="Arial" w:cs="Arial"/>
+        </w:rPr>
+        <w:t>/</w:t>
       </w:r>
       <w:r>
         <w:rPr>
@@ -1027,11 +1091,19 @@
         <w:ind w:left="19" w:hanging="10"/>
         <w:jc w:val="both"/>
       </w:pPr>
-      <w:r>
-        <w:rPr>
-          <w:rFonts w:ascii="Arial" w:eastAsia="Arial" w:hAnsi="Arial" w:cs="Arial"/>
-        </w:rPr>
-        <w:t xml:space="preserve">solicite al Decano la emisión de la resolución de aprobación y designación de asesores del proyecto. </w:t>
+      <w:proofErr w:type="gramStart"/>
+      <w:r>
+        <w:rPr>
+          <w:rFonts w:ascii="Arial" w:eastAsia="Arial" w:hAnsi="Arial" w:cs="Arial"/>
+        </w:rPr>
+        <w:t>solicite</w:t>
+      </w:r>
+      <w:proofErr w:type="gramEnd"/>
+      <w:r>
+        <w:rPr>
+          <w:rFonts w:ascii="Arial" w:eastAsia="Arial" w:hAnsi="Arial" w:cs="Arial"/>
+        </w:rPr>
+        <w:t xml:space="preserve"> al Decano la emisión de la resolución de aprobación y designación de asesores del proyecto. </w:t>
       </w:r>
     </w:p>
     <w:p>
@@ -1325,32 +1397,32 @@
           <w:i/>
           <w:sz w:val="14"/>
         </w:rPr>
-        <w:t xml:space="preserve">Escuela Profesional de Ingeniería de Sistemas-FIES-UNH. Av. Perú </w:t>
-      </w:r>
-      <w:proofErr w:type="spellStart"/>
+        <w:t>Escuela Profesional de Ingeniería de Sistemas-FIES-UNH. Av. Perú N</w:t>
+      </w:r>
+      <w:r>
+        <w:rPr>
+          <w:sz w:val="15"/>
+        </w:rPr>
+        <w:t>°</w:t>
+      </w:r>
       <w:r>
         <w:rPr>
           <w:rFonts w:ascii="Palatino Linotype" w:eastAsia="Palatino Linotype" w:hAnsi="Palatino Linotype" w:cs="Palatino Linotype"/>
           <w:i/>
           <w:sz w:val="14"/>
         </w:rPr>
-        <w:t>N</w:t>
-      </w:r>
-      <w:r>
-        <w:rPr>
-          <w:sz w:val="15"/>
-        </w:rPr>
-        <w:t>°</w:t>
-      </w:r>
-      <w:proofErr w:type="spellEnd"/>
+        <w:t xml:space="preserve"> 1185 Daniel Hernández Teléfono</w:t>
+      </w:r>
+      <w:proofErr w:type="gramStart"/>
       <w:r>
         <w:rPr>
           <w:rFonts w:ascii="Palatino Linotype" w:eastAsia="Palatino Linotype" w:hAnsi="Palatino Linotype" w:cs="Palatino Linotype"/>
           <w:i/>
           <w:sz w:val="14"/>
         </w:rPr>
-        <w:t xml:space="preserve"> 1185 Daniel Hernández Teléfono:952850467</w:t>
-      </w:r>
+        <w:t>:952850467</w:t>
+      </w:r>
+      <w:proofErr w:type="gramEnd"/>
       <w:r>
         <w:rPr>
           <w:rFonts w:ascii="Palatino Linotype" w:eastAsia="Palatino Linotype" w:hAnsi="Palatino Linotype" w:cs="Palatino Linotype"/>
@@ -1370,7 +1442,7 @@
 </file>
 
 <file path=word/styles.xml><?xml version="1.0" encoding="utf-8"?>
-<w:styles xmlns:mc="http://schemas.openxmlformats.org/markup-compatibility/2006" xmlns:r="http://schemas.openxmlformats.org/officeDocument/2006/relationships" xmlns:w="http://schemas.openxmlformats.org/wordprocessingml/2006/main" xmlns:w14="http://schemas.microsoft.com/office/word/2010/wordml" xmlns:w15="http://schemas.microsoft.com/office/word/2012/wordml" xmlns:w16cex="http://schemas.microsoft.com/office/word/2018/wordml/cex" xmlns:w16cid="http://schemas.microsoft.com/office/word/2016/wordml/cid" xmlns:w16="http://schemas.microsoft.com/office/word/2018/wordml" xmlns:w16sdtdh="http://schemas.microsoft.com/office/word/2020/wordml/sdtdatahash" xmlns:w16se="http://schemas.microsoft.com/office/word/2015/wordml/symex" mc:Ignorable="w14 w15 w16se w16cid w16 w16cex w16sdtdh">
+<w:styles xmlns:mc="http://schemas.openxmlformats.org/markup-compatibility/2006" xmlns:r="http://schemas.openxmlformats.org/officeDocument/2006/relationships" xmlns:w="http://schemas.openxmlformats.org/wordprocessingml/2006/main" xmlns:w14="http://schemas.microsoft.com/office/word/2010/wordml" xmlns:w15="http://schemas.microsoft.com/office/word/2012/wordml" mc:Ignorable="w14 w15">
   <w:docDefaults>
     <w:rPrDefault>
       <w:rPr>
@@ -1386,7 +1458,7 @@
       </w:pPr>
     </w:pPrDefault>
   </w:docDefaults>
-  <w:latentStyles w:defLockedState="0" w:defUIPriority="99" w:defSemiHidden="0" w:defUnhideWhenUsed="0" w:defQFormat="0" w:count="376">
+  <w:latentStyles w:defLockedState="0" w:defUIPriority="99" w:defSemiHidden="0" w:defUnhideWhenUsed="0" w:defQFormat="0" w:count="371">
     <w:lsdException w:name="Normal" w:uiPriority="0" w:qFormat="1"/>
     <w:lsdException w:name="heading 1" w:uiPriority="9" w:qFormat="1"/>
     <w:lsdException w:name="heading 2" w:semiHidden="1" w:uiPriority="9" w:unhideWhenUsed="1" w:qFormat="1"/>
@@ -1758,11 +1830,6 @@
     <w:lsdException w:name="List Table 5 Dark Accent 6" w:uiPriority="50"/>
     <w:lsdException w:name="List Table 6 Colorful Accent 6" w:uiPriority="51"/>
     <w:lsdException w:name="List Table 7 Colorful Accent 6" w:uiPriority="52"/>
-    <w:lsdException w:name="Mention" w:semiHidden="1" w:unhideWhenUsed="1"/>
-    <w:lsdException w:name="Smart Hyperlink" w:semiHidden="1" w:unhideWhenUsed="1"/>
-    <w:lsdException w:name="Hashtag" w:semiHidden="1" w:unhideWhenUsed="1"/>
-    <w:lsdException w:name="Unresolved Mention" w:semiHidden="1" w:unhideWhenUsed="1"/>
-    <w:lsdException w:name="Smart Link" w:semiHidden="1" w:unhideWhenUsed="1"/>
   </w:latentStyles>
   <w:style w:type="paragraph" w:default="1" w:styleId="Normal">
     <w:name w:val="Normal"/>
@@ -1772,10 +1839,10 @@
       <w:color w:val="000000"/>
     </w:rPr>
   </w:style>
-  <w:style w:type="paragraph" w:styleId="Ttulo1">
+  <w:style w:type="paragraph" w:styleId="Heading1">
     <w:name w:val="heading 1"/>
     <w:next w:val="Normal"/>
-    <w:link w:val="Ttulo1Car"/>
+    <w:link w:val="Heading1Char"/>
     <w:uiPriority w:val="9"/>
     <w:qFormat/>
     <w:pPr>
@@ -1790,13 +1857,13 @@
       <w:color w:val="000000"/>
     </w:rPr>
   </w:style>
-  <w:style w:type="character" w:default="1" w:styleId="Fuentedeprrafopredeter">
+  <w:style w:type="character" w:default="1" w:styleId="DefaultParagraphFont">
     <w:name w:val="Default Paragraph Font"/>
     <w:uiPriority w:val="1"/>
     <w:semiHidden/>
     <w:unhideWhenUsed/>
   </w:style>
-  <w:style w:type="table" w:default="1" w:styleId="Tablanormal">
+  <w:style w:type="table" w:default="1" w:styleId="TableNormal">
     <w:name w:val="Normal Table"/>
     <w:uiPriority w:val="99"/>
     <w:semiHidden/>
@@ -1811,24 +1878,24 @@
       </w:tblCellMar>
     </w:tblPr>
   </w:style>
-  <w:style w:type="numbering" w:default="1" w:styleId="Sinlista">
+  <w:style w:type="numbering" w:default="1" w:styleId="NoList">
     <w:name w:val="No List"/>
     <w:uiPriority w:val="99"/>
     <w:semiHidden/>
     <w:unhideWhenUsed/>
   </w:style>
-  <w:style w:type="character" w:customStyle="1" w:styleId="Ttulo1Car">
-    <w:name w:val="Título 1 Car"/>
-    <w:link w:val="Ttulo1"/>
+  <w:style w:type="character" w:customStyle="1" w:styleId="Heading1Char">
+    <w:name w:val="Heading 1 Char"/>
+    <w:link w:val="Heading1"/>
     <w:rPr>
       <w:rFonts w:ascii="Times New Roman" w:eastAsia="Times New Roman" w:hAnsi="Times New Roman" w:cs="Times New Roman"/>
       <w:color w:val="000000"/>
       <w:sz w:val="22"/>
     </w:rPr>
   </w:style>
-  <w:style w:type="table" w:styleId="Tablaconcuadrcula">
+  <w:style w:type="table" w:styleId="TableGrid">
     <w:name w:val="Table Grid"/>
-    <w:basedOn w:val="Tablanormal"/>
+    <w:basedOn w:val="TableNormal"/>
     <w:uiPriority w:val="39"/>
     <w:rsid w:val="009C615C"/>
     <w:pPr>
@@ -2152,7 +2219,7 @@
 </file>
 
 <file path=customXml/itemProps1.xml><?xml version="1.0" encoding="utf-8"?>
-<ds:datastoreItem xmlns:ds="http://schemas.openxmlformats.org/officeDocument/2006/customXml" ds:itemID="{99D4C913-BCAA-4001-899B-94611AC1ADC4}">
+<ds:datastoreItem xmlns:ds="http://schemas.openxmlformats.org/officeDocument/2006/customXml" ds:itemID="{0FB1F6B0-FA28-45FB-9A03-98A350AA221C}">
   <ds:schemaRefs>
     <ds:schemaRef ds:uri="http://schemas.openxmlformats.org/officeDocument/2006/bibliography"/>
   </ds:schemaRefs>

</xml_diff>